<commit_message>
r0 plot and figures
</commit_message>
<xml_diff>
--- a/manuscript/draft.docx
+++ b/manuscript/draft.docx
@@ -365,7 +365,21 @@
           <w:rFonts w:ascii="Arial" w:hAnsi="Arial" w:cs="Arial"/>
           <w:b/>
         </w:rPr>
-        <w:t xml:space="preserve">Intro outline: </w:t>
+        <w:t>Intro</w:t>
+      </w:r>
+      <w:r>
+        <w:rPr>
+          <w:rFonts w:ascii="Arial" w:hAnsi="Arial" w:cs="Arial"/>
+          <w:b/>
+        </w:rPr>
+        <w:t>duction</w:t>
+      </w:r>
+      <w:r>
+        <w:rPr>
+          <w:rFonts w:ascii="Arial" w:hAnsi="Arial" w:cs="Arial"/>
+          <w:b/>
+        </w:rPr>
+        <w:t xml:space="preserve">: </w:t>
       </w:r>
     </w:p>
     <w:p>
@@ -405,31 +419,8 @@
           <w:rFonts w:ascii="Arial" w:hAnsi="Arial" w:cs="Arial"/>
           <w:color w:val="00B0F0"/>
         </w:rPr>
-        <w:t xml:space="preserve">This paragraph establishes the widespread nature of TB and </w:t>
-      </w:r>
-      <w:proofErr w:type="gramStart"/>
-      <w:r>
-        <w:rPr>
-          <w:rFonts w:ascii="Arial" w:hAnsi="Arial" w:cs="Arial"/>
-          <w:color w:val="00B0F0"/>
-        </w:rPr>
-        <w:t>male-bias</w:t>
-      </w:r>
-      <w:proofErr w:type="gramEnd"/>
-      <w:r>
-        <w:rPr>
-          <w:rFonts w:ascii="Arial" w:hAnsi="Arial" w:cs="Arial"/>
-          <w:color w:val="00B0F0"/>
-        </w:rPr>
-        <w:t xml:space="preserve"> in TB cases globally. </w:t>
-      </w:r>
-    </w:p>
-    <w:p>
-      <w:pPr>
-        <w:rPr>
-          <w:rFonts w:ascii="Arial" w:hAnsi="Arial" w:cs="Arial"/>
-        </w:rPr>
-      </w:pPr>
+        <w:t xml:space="preserve">This paragraph establishes the widespread nature of TB and male-bias in TB cases globally. </w:t>
+      </w:r>
     </w:p>
     <w:p>
       <w:pPr>
@@ -454,7 +445,19 @@
         <w:rPr>
           <w:rFonts w:ascii="Arial" w:hAnsi="Arial" w:cs="Arial"/>
         </w:rPr>
-        <w:t>Mechanisms promoting male-bias in TB</w:t>
+        <w:t xml:space="preserve">Mechanisms </w:t>
+      </w:r>
+      <w:r>
+        <w:rPr>
+          <w:rFonts w:ascii="Arial" w:hAnsi="Arial" w:cs="Arial"/>
+        </w:rPr>
+        <w:t>driving</w:t>
+      </w:r>
+      <w:r>
+        <w:rPr>
+          <w:rFonts w:ascii="Arial" w:hAnsi="Arial" w:cs="Arial"/>
+        </w:rPr>
+        <w:t xml:space="preserve"> male-bias in TB</w:t>
       </w:r>
       <w:r>
         <w:rPr>
@@ -475,14 +478,77 @@
           <w:rFonts w:ascii="Arial" w:hAnsi="Arial" w:cs="Arial"/>
           <w:color w:val="00B0F0"/>
         </w:rPr>
-        <w:t>This</w:t>
-      </w:r>
-      <w:r>
-        <w:rPr>
-          <w:rFonts w:ascii="Arial" w:hAnsi="Arial" w:cs="Arial"/>
-          <w:color w:val="00B0F0"/>
-        </w:rPr>
-        <w:t xml:space="preserve"> paragraph reviews proposed mechanisms for male-bias: bio-behavioral mechanisms which alter infection and transmission and social which alter exposure to Mtb. </w:t>
+        <w:t xml:space="preserve">This paragraph reviews mechanisms for male-bias: </w:t>
+      </w:r>
+      <w:r>
+        <w:rPr>
+          <w:rFonts w:ascii="Arial" w:hAnsi="Arial" w:cs="Arial"/>
+          <w:color w:val="00B0F0"/>
+        </w:rPr>
+        <w:t xml:space="preserve">behavioral/biological </w:t>
+      </w:r>
+      <w:r>
+        <w:rPr>
+          <w:rFonts w:ascii="Arial" w:hAnsi="Arial" w:cs="Arial"/>
+          <w:color w:val="00B0F0"/>
+        </w:rPr>
+        <w:t xml:space="preserve">mechanisms </w:t>
+      </w:r>
+      <w:r>
+        <w:rPr>
+          <w:rFonts w:ascii="Arial" w:hAnsi="Arial" w:cs="Arial"/>
+          <w:color w:val="00B0F0"/>
+        </w:rPr>
+        <w:t>proposed to</w:t>
+      </w:r>
+      <w:r>
+        <w:rPr>
+          <w:rFonts w:ascii="Arial" w:hAnsi="Arial" w:cs="Arial"/>
+          <w:color w:val="00B0F0"/>
+        </w:rPr>
+        <w:t xml:space="preserve"> </w:t>
+      </w:r>
+      <w:r>
+        <w:rPr>
+          <w:rFonts w:ascii="Arial" w:hAnsi="Arial" w:cs="Arial"/>
+          <w:color w:val="00B0F0"/>
+        </w:rPr>
+        <w:t>alter infection and transmission</w:t>
+      </w:r>
+      <w:r>
+        <w:rPr>
+          <w:rFonts w:ascii="Arial" w:hAnsi="Arial" w:cs="Arial"/>
+          <w:color w:val="00B0F0"/>
+        </w:rPr>
+        <w:t xml:space="preserve">; </w:t>
+      </w:r>
+      <w:r>
+        <w:rPr>
+          <w:rFonts w:ascii="Arial" w:hAnsi="Arial" w:cs="Arial"/>
+          <w:color w:val="00B0F0"/>
+        </w:rPr>
+        <w:t xml:space="preserve">social </w:t>
+      </w:r>
+      <w:r>
+        <w:rPr>
+          <w:rFonts w:ascii="Arial" w:hAnsi="Arial" w:cs="Arial"/>
+          <w:color w:val="00B0F0"/>
+        </w:rPr>
+        <w:t xml:space="preserve">mixing </w:t>
+      </w:r>
+      <w:r>
+        <w:rPr>
+          <w:rFonts w:ascii="Arial" w:hAnsi="Arial" w:cs="Arial"/>
+          <w:color w:val="00B0F0"/>
+        </w:rPr>
+        <w:t xml:space="preserve">proposed to </w:t>
+      </w:r>
+      <w:r>
+        <w:rPr>
+          <w:rFonts w:ascii="Arial" w:hAnsi="Arial" w:cs="Arial"/>
+          <w:color w:val="00B0F0"/>
+        </w:rPr>
+        <w:t xml:space="preserve">alter exposure. </w:t>
       </w:r>
     </w:p>
     <w:p>
@@ -565,14 +631,7 @@
           <w:rFonts w:ascii="Arial" w:hAnsi="Arial" w:cs="Arial"/>
           <w:color w:val="00B0F0"/>
         </w:rPr>
-        <w:t>This</w:t>
-      </w:r>
-      <w:r>
-        <w:rPr>
-          <w:rFonts w:ascii="Arial" w:hAnsi="Arial" w:cs="Arial"/>
-          <w:color w:val="00B0F0"/>
-        </w:rPr>
-        <w:t xml:space="preserve"> paragraph indicates a focus in previous research on single mechanisms and thus a research gap comparing the relative importance for different mechanisms to drive observed levels of male-bias.  </w:t>
+        <w:t xml:space="preserve">This paragraph indicates a focus in previous research on single mechanisms and thus a research gap comparing the relative importance for different mechanisms to drive observed levels of male-bias.  </w:t>
       </w:r>
     </w:p>
     <w:p>
@@ -620,19 +679,11 @@
           <w:b/>
         </w:rPr>
       </w:pPr>
-    </w:p>
-    <w:p>
-      <w:pPr>
+      <w:r>
         <w:rPr>
           <w:rFonts w:ascii="Arial" w:hAnsi="Arial" w:cs="Arial"/>
           <w:b/>
         </w:rPr>
-      </w:pPr>
-      <w:r>
-        <w:rPr>
-          <w:rFonts w:ascii="Arial" w:hAnsi="Arial" w:cs="Arial"/>
-          <w:b/>
-        </w:rPr>
         <w:t xml:space="preserve">Methods: </w:t>
       </w:r>
     </w:p>
@@ -650,7 +701,6 @@
           <w:bCs/>
           <w:color w:val="00B0F0"/>
         </w:rPr>
-        <w:lastRenderedPageBreak/>
         <w:t xml:space="preserve">This paragraph describes the </w:t>
       </w:r>
       <w:r>
@@ -669,6 +719,8 @@
         </w:rPr>
         <w:t xml:space="preserve"> of generating synthetic social networks for TB transmission experiments. </w:t>
       </w:r>
+      <w:bookmarkStart w:id="2" w:name="_GoBack"/>
+      <w:bookmarkEnd w:id="2"/>
     </w:p>
     <w:p>
       <w:pPr>
@@ -685,6 +737,7 @@
         <w:rPr>
           <w:rFonts w:ascii="Arial" w:hAnsi="Arial" w:cs="Arial"/>
         </w:rPr>
+        <w:lastRenderedPageBreak/>
         <w:t xml:space="preserve">To </w:t>
       </w:r>
       <w:r>
@@ -1315,23 +1368,7 @@
           <w:rFonts w:ascii="Arial" w:hAnsi="Arial" w:cs="Arial"/>
           <w:color w:val="00B0F0"/>
         </w:rPr>
-        <w:t xml:space="preserve">explains how we assessed </w:t>
-      </w:r>
-      <w:proofErr w:type="gramStart"/>
-      <w:r>
-        <w:rPr>
-          <w:rFonts w:ascii="Arial" w:hAnsi="Arial" w:cs="Arial"/>
-          <w:color w:val="00B0F0"/>
-        </w:rPr>
-        <w:t>male-bias</w:t>
-      </w:r>
-      <w:proofErr w:type="gramEnd"/>
-      <w:r>
-        <w:rPr>
-          <w:rFonts w:ascii="Arial" w:hAnsi="Arial" w:cs="Arial"/>
-          <w:color w:val="00B0F0"/>
-        </w:rPr>
-        <w:t xml:space="preserve"> in simulations and compared simulations to real data from WHO. </w:t>
+        <w:t xml:space="preserve">explains how we assessed male-bias in simulations and compared simulations to real data from WHO. </w:t>
       </w:r>
     </w:p>
     <w:p>
@@ -1589,7 +1626,6 @@
           <w:rFonts w:ascii="Arial" w:hAnsi="Arial" w:cs="Arial"/>
           <w:b/>
         </w:rPr>
-        <w:lastRenderedPageBreak/>
         <w:t xml:space="preserve">Results: </w:t>
       </w:r>
     </w:p>
@@ -1623,6 +1659,7 @@
         <w:rPr>
           <w:rFonts w:ascii="Arial" w:hAnsi="Arial" w:cs="Arial"/>
         </w:rPr>
+        <w:lastRenderedPageBreak/>
         <w:t>The re-wiring algorithm produced networks of desired levels of assortativity</w:t>
       </w:r>
       <w:r>
@@ -2079,15 +2116,7 @@
         <w:rPr>
           <w:rFonts w:ascii="Arial" w:hAnsi="Arial" w:cs="Arial"/>
         </w:rPr>
-        <w:t xml:space="preserve"> male-bias (Fig 9). </w:t>
-      </w:r>
-      <w:bookmarkStart w:id="2" w:name="_GoBack"/>
-      <w:bookmarkEnd w:id="2"/>
-      <w:r>
-        <w:rPr>
-          <w:rFonts w:ascii="Arial" w:hAnsi="Arial" w:cs="Arial"/>
-        </w:rPr>
-        <w:t>With moderate</w:t>
+        <w:t xml:space="preserve"> male-bias (Fig 9). With moderate</w:t>
       </w:r>
       <w:r>
         <w:rPr>
@@ -2209,7 +2238,21 @@
         <w:rPr>
           <w:rFonts w:ascii="Arial" w:eastAsiaTheme="minorEastAsia" w:hAnsi="Arial" w:cs="Arial"/>
         </w:rPr>
-        <w:t xml:space="preserve">, median male-bias was 1.7 when males were </w:t>
+        <w:t>, median male-b</w:t>
+      </w:r>
+      <w:proofErr w:type="spellStart"/>
+      <w:r>
+        <w:rPr>
+          <w:rFonts w:ascii="Arial" w:eastAsiaTheme="minorEastAsia" w:hAnsi="Arial" w:cs="Arial"/>
+        </w:rPr>
+        <w:t>ias</w:t>
+      </w:r>
+      <w:proofErr w:type="spellEnd"/>
+      <w:r>
+        <w:rPr>
+          <w:rFonts w:ascii="Arial" w:eastAsiaTheme="minorEastAsia" w:hAnsi="Arial" w:cs="Arial"/>
+        </w:rPr>
+        <w:t xml:space="preserve"> was 1.7 when males were </w:t>
       </w:r>
       <w:r>
         <w:rPr>
@@ -2443,25 +2486,19 @@
           <w:rFonts w:ascii="Arial" w:hAnsi="Arial" w:cs="Arial"/>
         </w:rPr>
       </w:pPr>
-    </w:p>
-    <w:p>
-      <w:pPr>
-        <w:rPr>
-          <w:rFonts w:ascii="Arial" w:hAnsi="Arial" w:cs="Arial"/>
-        </w:rPr>
-      </w:pPr>
-      <w:r>
-        <w:rPr>
-          <w:rFonts w:ascii="Arial" w:hAnsi="Arial" w:cs="Arial"/>
-        </w:rPr>
-        <w:t>Epidemic dynamics</w:t>
+      <w:r>
+        <w:rPr>
+          <w:rFonts w:ascii="Arial" w:hAnsi="Arial" w:cs="Arial"/>
+          <w:color w:val="00B0F0"/>
+        </w:rPr>
+        <w:t xml:space="preserve">This paragraph describes characteristics of epidemics given parameters tested here. </w:t>
       </w:r>
     </w:p>
     <w:p>
       <w:pPr>
         <w:pStyle w:val="ListParagraph"/>
         <w:numPr>
-          <w:ilvl w:val="1"/>
+          <w:ilvl w:val="0"/>
           <w:numId w:val="3"/>
         </w:numPr>
         <w:rPr>
@@ -2618,14 +2655,7 @@
         <w:rPr>
           <w:rFonts w:ascii="Arial" w:hAnsi="Arial" w:cs="Arial"/>
         </w:rPr>
-        <w:t xml:space="preserve">), and super-critical </w:t>
-      </w:r>
-      <w:r>
-        <w:rPr>
-          <w:rFonts w:ascii="Arial" w:hAnsi="Arial" w:cs="Arial"/>
-        </w:rPr>
-        <w:lastRenderedPageBreak/>
-        <w:t>(</w:t>
+        <w:t>), and super-critical (</w:t>
       </w:r>
       <m:oMath>
         <m:sSub>
@@ -2728,7 +2758,7 @@
       <w:pPr>
         <w:pStyle w:val="ListParagraph"/>
         <w:numPr>
-          <w:ilvl w:val="1"/>
+          <w:ilvl w:val="0"/>
           <w:numId w:val="3"/>
         </w:numPr>
         <w:rPr>
@@ -2739,6 +2769,7 @@
         <w:rPr>
           <w:rFonts w:ascii="Arial" w:hAnsi="Arial" w:cs="Arial"/>
         </w:rPr>
+        <w:lastRenderedPageBreak/>
         <w:t>In general</w:t>
       </w:r>
       <w:r>
@@ -2864,7 +2895,7 @@
       <w:pPr>
         <w:pStyle w:val="ListParagraph"/>
         <w:numPr>
-          <w:ilvl w:val="1"/>
+          <w:ilvl w:val="0"/>
           <w:numId w:val="3"/>
         </w:numPr>
         <w:rPr>
@@ -2945,157 +2976,22 @@
         <w:rPr>
           <w:rFonts w:ascii="Arial" w:eastAsiaTheme="minorEastAsia" w:hAnsi="Arial" w:cs="Arial"/>
         </w:rPr>
-        <w:t xml:space="preserve">, assortativity increased total outbreak size. This was more pronounced in SIR simulations than SLIR simulations.  </w:t>
-      </w:r>
-    </w:p>
-    <w:p>
-      <w:pPr>
-        <w:pStyle w:val="ListParagraph"/>
-        <w:numPr>
-          <w:ilvl w:val="1"/>
-          <w:numId w:val="3"/>
-        </w:numPr>
-        <w:rPr>
-          <w:rFonts w:ascii="Arial" w:hAnsi="Arial" w:cs="Arial"/>
-        </w:rPr>
-      </w:pPr>
-      <w:r>
-        <w:rPr>
-          <w:rFonts w:ascii="Arial" w:hAnsi="Arial" w:cs="Arial"/>
-        </w:rPr>
-        <w:t>At the baseline transmission rates assessed here, assortativity had negligible (or slightly negative) effects on e</w:t>
-      </w:r>
-      <w:r>
-        <w:rPr>
-          <w:rFonts w:ascii="Arial" w:hAnsi="Arial" w:cs="Arial"/>
-        </w:rPr>
-        <w:t>pidemic duration (SIR, SLIR</w:t>
-      </w:r>
-      <w:r>
-        <w:rPr>
-          <w:rFonts w:ascii="Arial" w:hAnsi="Arial" w:cs="Arial"/>
-        </w:rPr>
-        <w:t>; Fig. 10</w:t>
-      </w:r>
-      <w:r>
-        <w:rPr>
-          <w:rFonts w:ascii="Arial" w:hAnsi="Arial" w:cs="Arial"/>
-        </w:rPr>
-        <w:t>)</w:t>
-      </w:r>
-      <w:r>
-        <w:rPr>
-          <w:rFonts w:ascii="Arial" w:hAnsi="Arial" w:cs="Arial"/>
-        </w:rPr>
-        <w:t xml:space="preserve">. </w:t>
-      </w:r>
-    </w:p>
-    <w:p>
-      <w:pPr>
-        <w:pStyle w:val="ListParagraph"/>
-        <w:numPr>
-          <w:ilvl w:val="1"/>
-          <w:numId w:val="3"/>
-        </w:numPr>
-        <w:rPr>
-          <w:rFonts w:ascii="Arial" w:hAnsi="Arial" w:cs="Arial"/>
-        </w:rPr>
-      </w:pPr>
-      <w:r>
-        <w:rPr>
-          <w:rFonts w:ascii="Arial" w:hAnsi="Arial" w:cs="Arial"/>
-        </w:rPr>
-        <w:t xml:space="preserve">The presence of heterogeneity in infection and transmission at the individual-level </w:t>
-      </w:r>
-      <w:r>
-        <w:rPr>
-          <w:rFonts w:ascii="Arial" w:hAnsi="Arial" w:cs="Arial"/>
-        </w:rPr>
-        <w:t>had few consequences for</w:t>
-      </w:r>
-      <w:r>
-        <w:rPr>
-          <w:rFonts w:ascii="Arial" w:hAnsi="Arial" w:cs="Arial"/>
-        </w:rPr>
-        <w:t xml:space="preserve"> equilibrium prevalence </w:t>
-      </w:r>
-      <w:r>
-        <w:rPr>
-          <w:rFonts w:ascii="Arial" w:hAnsi="Arial" w:cs="Arial"/>
-        </w:rPr>
-        <w:t xml:space="preserve">in general (Fig. 13). </w:t>
-      </w:r>
-    </w:p>
-    <w:p>
-      <w:pPr>
-        <w:pStyle w:val="ListParagraph"/>
-        <w:numPr>
-          <w:ilvl w:val="1"/>
-          <w:numId w:val="3"/>
-        </w:numPr>
-        <w:rPr>
-          <w:rFonts w:ascii="Arial" w:hAnsi="Arial" w:cs="Arial"/>
-        </w:rPr>
-      </w:pPr>
-      <w:r>
-        <w:rPr>
-          <w:rFonts w:ascii="Arial" w:hAnsi="Arial" w:cs="Arial"/>
-        </w:rPr>
-        <w:t>Prevalence of latent infection target was not reached by any parameter combination</w:t>
-      </w:r>
-      <w:r>
-        <w:rPr>
-          <w:rFonts w:ascii="Arial" w:hAnsi="Arial" w:cs="Arial"/>
-        </w:rPr>
-        <w:t xml:space="preserve"> (Fig. 14)</w:t>
-      </w:r>
-      <w:r>
-        <w:rPr>
-          <w:rFonts w:ascii="Arial" w:hAnsi="Arial" w:cs="Arial"/>
-        </w:rPr>
-        <w:t xml:space="preserve"> for SLIRS simulations</w:t>
-      </w:r>
-      <w:r>
-        <w:rPr>
-          <w:rFonts w:ascii="Arial" w:hAnsi="Arial" w:cs="Arial"/>
-        </w:rPr>
-        <w:t>.</w:t>
-      </w:r>
-      <w:r>
-        <w:rPr>
-          <w:rFonts w:ascii="Arial" w:hAnsi="Arial" w:cs="Arial"/>
-        </w:rPr>
-        <w:t xml:space="preserve"> </w:t>
-      </w:r>
-    </w:p>
-    <w:p>
-      <w:pPr>
-        <w:rPr>
-          <w:rFonts w:ascii="Arial" w:hAnsi="Arial" w:cs="Arial"/>
-        </w:rPr>
-      </w:pPr>
-    </w:p>
-    <w:p>
-      <w:pPr>
-        <w:rPr>
-          <w:rFonts w:ascii="Arial" w:hAnsi="Arial" w:cs="Arial"/>
-          <w:b/>
-        </w:rPr>
-      </w:pPr>
-      <w:r>
-        <w:rPr>
-          <w:rFonts w:ascii="Arial" w:hAnsi="Arial" w:cs="Arial"/>
-          <w:b/>
-        </w:rPr>
-        <w:t xml:space="preserve">Discussion outline: </w:t>
-      </w:r>
-    </w:p>
-    <w:p>
-      <w:pPr>
-        <w:rPr>
-          <w:rFonts w:ascii="Arial" w:hAnsi="Arial" w:cs="Arial"/>
-        </w:rPr>
-      </w:pPr>
+        <w:t>, assortativity increased total outbreak size. This was more pronounced in SIR simu</w:t>
+      </w:r>
+      <w:proofErr w:type="spellStart"/>
+      <w:r>
+        <w:rPr>
+          <w:rFonts w:ascii="Arial" w:eastAsiaTheme="minorEastAsia" w:hAnsi="Arial" w:cs="Arial"/>
+        </w:rPr>
+        <w:t>lations</w:t>
+      </w:r>
+      <w:proofErr w:type="spellEnd"/>
+      <w:r>
+        <w:rPr>
+          <w:rFonts w:ascii="Arial" w:eastAsiaTheme="minorEastAsia" w:hAnsi="Arial" w:cs="Arial"/>
+        </w:rPr>
+        <w:t xml:space="preserve"> than SLIR simulations.  </w:t>
+      </w:r>
     </w:p>
     <w:p>
       <w:pPr>
@@ -3112,70 +3008,31 @@
         <w:rPr>
           <w:rFonts w:ascii="Arial" w:hAnsi="Arial" w:cs="Arial"/>
         </w:rPr>
-        <w:t>Heterogeneity in infection by sex can consistently lead to</w:t>
-      </w:r>
-      <w:r>
-        <w:rPr>
-          <w:rFonts w:ascii="Arial" w:hAnsi="Arial" w:cs="Arial"/>
-        </w:rPr>
-        <w:t xml:space="preserve"> </w:t>
-      </w:r>
-      <w:proofErr w:type="spellStart"/>
-      <w:r>
-        <w:rPr>
-          <w:rFonts w:ascii="Arial" w:hAnsi="Arial" w:cs="Arial"/>
-        </w:rPr>
-        <w:t>male:female</w:t>
-      </w:r>
-      <w:proofErr w:type="spellEnd"/>
-      <w:r>
-        <w:rPr>
-          <w:rFonts w:ascii="Arial" w:hAnsi="Arial" w:cs="Arial"/>
-        </w:rPr>
-        <w:t xml:space="preserve"> case ratios </w:t>
-      </w:r>
-      <w:r>
-        <w:rPr>
-          <w:rFonts w:ascii="Arial" w:hAnsi="Arial" w:cs="Arial"/>
-        </w:rPr>
-        <w:softHyphen/>
-      </w:r>
-      <w:r>
-        <w:rPr>
-          <w:rFonts w:ascii="Arial" w:hAnsi="Arial" w:cs="Arial"/>
-        </w:rPr>
-        <w:softHyphen/>
-      </w:r>
-      <w:r>
-        <w:rPr>
-          <w:rFonts w:ascii="Arial" w:hAnsi="Arial" w:cs="Arial"/>
-        </w:rPr>
-        <w:softHyphen/>
-      </w:r>
-      <w:r>
-        <w:rPr>
-          <w:rFonts w:ascii="Arial" w:hAnsi="Arial" w:cs="Arial"/>
-        </w:rPr>
-        <w:softHyphen/>
-      </w:r>
-      <w:r>
-        <w:rPr>
-          <w:rFonts w:ascii="Arial" w:hAnsi="Arial" w:cs="Arial"/>
-        </w:rPr>
-        <w:softHyphen/>
-      </w:r>
-      <w:r>
-        <w:rPr>
-          <w:rFonts w:ascii="Arial" w:hAnsi="Arial" w:cs="Arial"/>
-        </w:rPr>
-        <w:softHyphen/>
-      </w:r>
-      <w:r>
-        <w:rPr>
-          <w:rFonts w:ascii="Arial" w:hAnsi="Arial" w:cs="Arial"/>
-        </w:rPr>
-        <w:softHyphen/>
-        <w:t xml:space="preserve">observed in real-world data. </w:t>
+        <w:t>At the baseline transmission rates assessed here, assortativity had negligible (or slightly negative) effects on e</w:t>
+      </w:r>
+      <w:r>
+        <w:rPr>
+          <w:rFonts w:ascii="Arial" w:hAnsi="Arial" w:cs="Arial"/>
+        </w:rPr>
+        <w:t>pidemic duration (SIR, SLIR</w:t>
+      </w:r>
+      <w:r>
+        <w:rPr>
+          <w:rFonts w:ascii="Arial" w:hAnsi="Arial" w:cs="Arial"/>
+        </w:rPr>
+        <w:t>; Fig. 10</w:t>
+      </w:r>
+      <w:r>
+        <w:rPr>
+          <w:rFonts w:ascii="Arial" w:hAnsi="Arial" w:cs="Arial"/>
+        </w:rPr>
+        <w:t>)</w:t>
+      </w:r>
+      <w:r>
+        <w:rPr>
+          <w:rFonts w:ascii="Arial" w:hAnsi="Arial" w:cs="Arial"/>
+        </w:rPr>
+        <w:t xml:space="preserve">. </w:t>
       </w:r>
     </w:p>
     <w:p>
@@ -3193,7 +3050,25 @@
         <w:rPr>
           <w:rFonts w:ascii="Arial" w:hAnsi="Arial" w:cs="Arial"/>
         </w:rPr>
-        <w:t xml:space="preserve">Assortativity cannot be a sole driver of male-bias but can contribute to amplifying the effects of heterogeneity in infection on male-bias. </w:t>
+        <w:t xml:space="preserve">The presence of heterogeneity in infection and transmission at the individual-level </w:t>
+      </w:r>
+      <w:r>
+        <w:rPr>
+          <w:rFonts w:ascii="Arial" w:hAnsi="Arial" w:cs="Arial"/>
+        </w:rPr>
+        <w:t>had few consequences for</w:t>
+      </w:r>
+      <w:r>
+        <w:rPr>
+          <w:rFonts w:ascii="Arial" w:hAnsi="Arial" w:cs="Arial"/>
+        </w:rPr>
+        <w:t xml:space="preserve"> equilibrium prevalence </w:t>
+      </w:r>
+      <w:r>
+        <w:rPr>
+          <w:rFonts w:ascii="Arial" w:hAnsi="Arial" w:cs="Arial"/>
+        </w:rPr>
+        <w:t xml:space="preserve">in general (Fig. 13). </w:t>
       </w:r>
     </w:p>
     <w:p>
@@ -3211,7 +3086,67 @@
         <w:rPr>
           <w:rFonts w:ascii="Arial" w:hAnsi="Arial" w:cs="Arial"/>
         </w:rPr>
-        <w:t xml:space="preserve">Heterogeneity in the infectious period led to more male-bias than differences in susceptibility or transmissibility by sex. </w:t>
+        <w:t>Prevalence of latent infection target was not reached by any parameter combination</w:t>
+      </w:r>
+      <w:r>
+        <w:rPr>
+          <w:rFonts w:ascii="Arial" w:hAnsi="Arial" w:cs="Arial"/>
+        </w:rPr>
+        <w:t xml:space="preserve"> (Fig. 14)</w:t>
+      </w:r>
+      <w:r>
+        <w:rPr>
+          <w:rFonts w:ascii="Arial" w:hAnsi="Arial" w:cs="Arial"/>
+        </w:rPr>
+        <w:t xml:space="preserve"> for SLIRS simulations</w:t>
+      </w:r>
+      <w:r>
+        <w:rPr>
+          <w:rFonts w:ascii="Arial" w:hAnsi="Arial" w:cs="Arial"/>
+        </w:rPr>
+        <w:t>.</w:t>
+      </w:r>
+      <w:r>
+        <w:rPr>
+          <w:rFonts w:ascii="Arial" w:hAnsi="Arial" w:cs="Arial"/>
+        </w:rPr>
+        <w:t xml:space="preserve"> </w:t>
+      </w:r>
+    </w:p>
+    <w:p>
+      <w:pPr>
+        <w:rPr>
+          <w:rFonts w:ascii="Arial" w:hAnsi="Arial" w:cs="Arial"/>
+        </w:rPr>
+      </w:pPr>
+    </w:p>
+    <w:p>
+      <w:pPr>
+        <w:rPr>
+          <w:rFonts w:ascii="Arial" w:hAnsi="Arial" w:cs="Arial"/>
+          <w:b/>
+        </w:rPr>
+      </w:pPr>
+      <w:r>
+        <w:rPr>
+          <w:rFonts w:ascii="Arial" w:hAnsi="Arial" w:cs="Arial"/>
+          <w:b/>
+        </w:rPr>
+        <w:t xml:space="preserve">Discussion: </w:t>
+      </w:r>
+    </w:p>
+    <w:p>
+      <w:pPr>
+        <w:rPr>
+          <w:rFonts w:ascii="Arial" w:hAnsi="Arial" w:cs="Arial"/>
+        </w:rPr>
+      </w:pPr>
+      <w:r>
+        <w:rPr>
+          <w:rFonts w:ascii="Arial" w:hAnsi="Arial" w:cs="Arial"/>
+          <w:color w:val="00B0F0"/>
+        </w:rPr>
+        <w:t xml:space="preserve">This paragraph highlights the main findings about assortativity and heterogeneity in infection. </w:t>
       </w:r>
     </w:p>
     <w:p>
@@ -3229,7 +3164,246 @@
         <w:rPr>
           <w:rFonts w:ascii="Arial" w:hAnsi="Arial" w:cs="Arial"/>
         </w:rPr>
+        <w:t>Heterogeneity in infection by sex can consistently lead to</w:t>
+      </w:r>
+      <w:r>
+        <w:rPr>
+          <w:rFonts w:ascii="Arial" w:hAnsi="Arial" w:cs="Arial"/>
+        </w:rPr>
+        <w:t xml:space="preserve"> </w:t>
+      </w:r>
+      <w:proofErr w:type="spellStart"/>
+      <w:r>
+        <w:rPr>
+          <w:rFonts w:ascii="Arial" w:hAnsi="Arial" w:cs="Arial"/>
+        </w:rPr>
+        <w:t>male:female</w:t>
+      </w:r>
+      <w:proofErr w:type="spellEnd"/>
+      <w:r>
+        <w:rPr>
+          <w:rFonts w:ascii="Arial" w:hAnsi="Arial" w:cs="Arial"/>
+        </w:rPr>
+        <w:t xml:space="preserve"> case ratios </w:t>
+      </w:r>
+      <w:r>
+        <w:rPr>
+          <w:rFonts w:ascii="Arial" w:hAnsi="Arial" w:cs="Arial"/>
+        </w:rPr>
+        <w:softHyphen/>
+      </w:r>
+      <w:r>
+        <w:rPr>
+          <w:rFonts w:ascii="Arial" w:hAnsi="Arial" w:cs="Arial"/>
+        </w:rPr>
+        <w:softHyphen/>
+      </w:r>
+      <w:r>
+        <w:rPr>
+          <w:rFonts w:ascii="Arial" w:hAnsi="Arial" w:cs="Arial"/>
+        </w:rPr>
+        <w:softHyphen/>
+      </w:r>
+      <w:r>
+        <w:rPr>
+          <w:rFonts w:ascii="Arial" w:hAnsi="Arial" w:cs="Arial"/>
+        </w:rPr>
+        <w:softHyphen/>
+      </w:r>
+      <w:r>
+        <w:rPr>
+          <w:rFonts w:ascii="Arial" w:hAnsi="Arial" w:cs="Arial"/>
+        </w:rPr>
+        <w:softHyphen/>
+      </w:r>
+      <w:r>
+        <w:rPr>
+          <w:rFonts w:ascii="Arial" w:hAnsi="Arial" w:cs="Arial"/>
+        </w:rPr>
+        <w:softHyphen/>
+      </w:r>
+      <w:r>
+        <w:rPr>
+          <w:rFonts w:ascii="Arial" w:hAnsi="Arial" w:cs="Arial"/>
+        </w:rPr>
+        <w:softHyphen/>
+        <w:t xml:space="preserve">observed in real-world data. </w:t>
+      </w:r>
+    </w:p>
+    <w:p>
+      <w:pPr>
+        <w:pStyle w:val="ListParagraph"/>
+        <w:numPr>
+          <w:ilvl w:val="0"/>
+          <w:numId w:val="3"/>
+        </w:numPr>
+        <w:rPr>
+          <w:rFonts w:ascii="Arial" w:hAnsi="Arial" w:cs="Arial"/>
+        </w:rPr>
+      </w:pPr>
+      <w:r>
+        <w:rPr>
+          <w:rFonts w:ascii="Arial" w:hAnsi="Arial" w:cs="Arial"/>
+        </w:rPr>
+        <w:t xml:space="preserve">Assortativity cannot be a sole driver of male-bias but can contribute to amplifying the effects of heterogeneity in infection on male-bias. </w:t>
+      </w:r>
+    </w:p>
+    <w:p>
+      <w:pPr>
+        <w:pStyle w:val="ListParagraph"/>
+        <w:numPr>
+          <w:ilvl w:val="0"/>
+          <w:numId w:val="3"/>
+        </w:numPr>
+        <w:rPr>
+          <w:rFonts w:ascii="Arial" w:hAnsi="Arial" w:cs="Arial"/>
+        </w:rPr>
+      </w:pPr>
+      <w:r>
+        <w:rPr>
+          <w:rFonts w:ascii="Arial" w:hAnsi="Arial" w:cs="Arial"/>
+        </w:rPr>
+        <w:t xml:space="preserve">Heterogeneity in the infectious period led to more male-bias than differences in susceptibility or transmissibility by sex. </w:t>
+      </w:r>
+    </w:p>
+    <w:p>
+      <w:pPr>
+        <w:rPr>
+          <w:rFonts w:ascii="Arial" w:hAnsi="Arial" w:cs="Arial"/>
+        </w:rPr>
+      </w:pPr>
+    </w:p>
+    <w:p>
+      <w:pPr>
+        <w:rPr>
+          <w:rFonts w:ascii="Arial" w:hAnsi="Arial" w:cs="Arial"/>
+          <w:color w:val="00B0F0"/>
+        </w:rPr>
+      </w:pPr>
+      <w:r>
+        <w:rPr>
+          <w:rFonts w:ascii="Arial" w:hAnsi="Arial" w:cs="Arial"/>
+          <w:color w:val="00B0F0"/>
+        </w:rPr>
+        <w:t xml:space="preserve">This paragraph reviews </w:t>
+      </w:r>
+      <w:r>
+        <w:rPr>
+          <w:rFonts w:ascii="Arial" w:hAnsi="Arial" w:cs="Arial"/>
+          <w:color w:val="00B0F0"/>
+        </w:rPr>
+        <w:t xml:space="preserve">evidence for </w:t>
+      </w:r>
+      <w:r>
+        <w:rPr>
+          <w:rFonts w:ascii="Arial" w:hAnsi="Arial" w:cs="Arial"/>
+          <w:color w:val="00B0F0"/>
+        </w:rPr>
+        <w:t>individual-level differences in TB infection and transmission by sex</w:t>
+      </w:r>
+      <w:r>
+        <w:rPr>
+          <w:rFonts w:ascii="Arial" w:hAnsi="Arial" w:cs="Arial"/>
+          <w:color w:val="00B0F0"/>
+        </w:rPr>
+        <w:t xml:space="preserve"> and</w:t>
+      </w:r>
+      <w:r>
+        <w:rPr>
+          <w:rFonts w:ascii="Arial" w:hAnsi="Arial" w:cs="Arial"/>
+          <w:color w:val="00B0F0"/>
+        </w:rPr>
+        <w:t xml:space="preserve"> emphasizes the importance of new research looking into the nature of TB infectious period</w:t>
+      </w:r>
+      <w:r>
+        <w:rPr>
+          <w:rFonts w:ascii="Arial" w:hAnsi="Arial" w:cs="Arial"/>
+          <w:color w:val="00B0F0"/>
+        </w:rPr>
+        <w:t xml:space="preserve">. </w:t>
+      </w:r>
+    </w:p>
+    <w:p>
+      <w:pPr>
+        <w:rPr>
+          <w:rFonts w:ascii="Arial" w:hAnsi="Arial" w:cs="Arial"/>
+        </w:rPr>
+      </w:pPr>
+    </w:p>
+    <w:p>
+      <w:pPr>
+        <w:rPr>
+          <w:rFonts w:ascii="Arial" w:hAnsi="Arial" w:cs="Arial"/>
+        </w:rPr>
+      </w:pPr>
+      <w:r>
+        <w:rPr>
+          <w:rFonts w:ascii="Arial" w:hAnsi="Arial" w:cs="Arial"/>
+          <w:color w:val="00B0F0"/>
+        </w:rPr>
+        <w:t xml:space="preserve">This paragraph reiterates the main finding that mildly assortative social networks likely have little direct effect on group-level prevalence or population-level epidemic dynamics but may amplify individual-level differences up to the group-level. </w:t>
+      </w:r>
+    </w:p>
+    <w:p>
+      <w:pPr>
+        <w:rPr>
+          <w:rFonts w:ascii="Arial" w:hAnsi="Arial" w:cs="Arial"/>
+        </w:rPr>
+      </w:pPr>
+    </w:p>
+    <w:p>
+      <w:pPr>
+        <w:rPr>
+          <w:rFonts w:ascii="Arial" w:hAnsi="Arial" w:cs="Arial"/>
+        </w:rPr>
+      </w:pPr>
+      <w:r>
+        <w:rPr>
+          <w:rFonts w:ascii="Arial" w:hAnsi="Arial" w:cs="Arial"/>
+          <w:color w:val="00B0F0"/>
+        </w:rPr>
+        <w:t xml:space="preserve">This paragraph compares results about epidemic dynamics on assorted networks to previous studies. </w:t>
+      </w:r>
+    </w:p>
+    <w:p>
+      <w:pPr>
+        <w:pStyle w:val="ListParagraph"/>
+        <w:numPr>
+          <w:ilvl w:val="0"/>
+          <w:numId w:val="3"/>
+        </w:numPr>
+        <w:rPr>
+          <w:rFonts w:ascii="Arial" w:hAnsi="Arial" w:cs="Arial"/>
+        </w:rPr>
+      </w:pPr>
+      <w:r>
+        <w:rPr>
+          <w:rFonts w:ascii="Arial" w:hAnsi="Arial" w:cs="Arial"/>
+        </w:rPr>
         <w:t xml:space="preserve">The effects of assortativity on epidemic dynamics are sensitive to pathogen transmission rates. Pathogens with lower transmission can in some ways be boosted by spreading on highly assorted networks whereas pathogens with higher transmission are stymied by assorted networks. </w:t>
+      </w:r>
+    </w:p>
+    <w:p>
+      <w:pPr>
+        <w:rPr>
+          <w:rFonts w:ascii="Arial" w:hAnsi="Arial" w:cs="Arial"/>
+          <w:color w:val="00B0F0"/>
+        </w:rPr>
+      </w:pPr>
+    </w:p>
+    <w:p>
+      <w:pPr>
+        <w:rPr>
+          <w:rFonts w:ascii="Arial" w:hAnsi="Arial" w:cs="Arial"/>
+        </w:rPr>
+      </w:pPr>
+      <w:r>
+        <w:rPr>
+          <w:rFonts w:ascii="Arial" w:hAnsi="Arial" w:cs="Arial"/>
+          <w:color w:val="00B0F0"/>
+        </w:rPr>
+        <w:lastRenderedPageBreak/>
+        <w:t xml:space="preserve">This paragraph discusses main limitations of this study: rewiring changed some potentially important network structural properties, simplistic TB models, unclear what levels of assortativity are across human populations, model parameterization. </w:t>
       </w:r>
     </w:p>
     <w:p>
@@ -3430,14 +3604,7 @@
               <w:rPr>
                 <w:rFonts w:ascii="Arial" w:hAnsi="Arial" w:cs="Arial"/>
               </w:rPr>
-              <w:t xml:space="preserve">To inject assortativity into synthetic networks, edge re-wiring was </w:t>
-            </w:r>
-            <w:r>
-              <w:rPr>
-                <w:rFonts w:ascii="Arial" w:hAnsi="Arial" w:cs="Arial"/>
-              </w:rPr>
-              <w:lastRenderedPageBreak/>
-              <w:t>performed. Unfortunately, this algorithm disrupted some network structural statistics and could slightly affect results about population-level epidemic dynamics, especially for high levels of assortativity.</w:t>
+              <w:t>To inject assortativity into synthetic networks, edge re-wiring was performed. Unfortunately, this algorithm disrupted some network structural statistics and could slightly affect results about population-level epidemic dynamics, especially for high levels of assortativity.</w:t>
             </w:r>
           </w:p>
         </w:tc>
@@ -3455,7 +3622,6 @@
               <w:rPr>
                 <w:rFonts w:ascii="Arial" w:hAnsi="Arial" w:cs="Arial"/>
               </w:rPr>
-              <w:lastRenderedPageBreak/>
               <w:t>O</w:t>
             </w:r>
             <w:r>
@@ -3498,7 +3664,6 @@
               <w:rPr>
                 <w:rStyle w:val="CommentReference"/>
               </w:rPr>
-              <w:lastRenderedPageBreak/>
               <w:commentReference w:id="4"/>
             </w:r>
             <w:r>
@@ -3569,7 +3734,6 @@
               <w:rPr>
                 <w:rFonts w:ascii="Arial" w:hAnsi="Arial" w:cs="Arial"/>
               </w:rPr>
-              <w:lastRenderedPageBreak/>
               <w:t xml:space="preserve">There are few studies that </w:t>
             </w:r>
             <w:r>
@@ -3880,22 +4044,24 @@
       <w:pPr>
         <w:rPr>
           <w:rFonts w:ascii="Arial" w:hAnsi="Arial" w:cs="Arial"/>
-        </w:rPr>
-      </w:pPr>
-      <w:r>
-        <w:rPr>
-          <w:rFonts w:ascii="Arial" w:hAnsi="Arial" w:cs="Arial"/>
           <w:b/>
         </w:rPr>
-        <w:t>Conclusions</w:t>
-      </w:r>
-      <w:r>
-        <w:rPr>
-          <w:rFonts w:ascii="Arial" w:hAnsi="Arial" w:cs="Arial"/>
-          <w:b/>
-        </w:rPr>
-        <w:t xml:space="preserve">: </w:t>
-      </w:r>
+      </w:pPr>
+      <w:r>
+        <w:rPr>
+          <w:rFonts w:ascii="Arial" w:hAnsi="Arial" w:cs="Arial"/>
+          <w:color w:val="00B0F0"/>
+        </w:rPr>
+        <w:lastRenderedPageBreak/>
+        <w:t xml:space="preserve">Closing paragraph restates main findings, new questions raised by study, and potential applications of research. </w:t>
+      </w:r>
+    </w:p>
+    <w:p>
+      <w:pPr>
+        <w:rPr>
+          <w:rFonts w:ascii="Arial" w:hAnsi="Arial" w:cs="Arial"/>
+        </w:rPr>
+      </w:pPr>
       <w:r>
         <w:rPr>
           <w:rFonts w:ascii="Arial" w:hAnsi="Arial" w:cs="Arial"/>
@@ -4943,7 +5109,7 @@
     </w:rPrDefault>
     <w:pPrDefault/>
   </w:docDefaults>
-  <w:latentStyles w:defLockedState="0" w:defUIPriority="99" w:defSemiHidden="0" w:defUnhideWhenUsed="0" w:defQFormat="0" w:count="377">
+  <w:latentStyles w:defLockedState="0" w:defUIPriority="99" w:defSemiHidden="0" w:defUnhideWhenUsed="0" w:defQFormat="0" w:count="375">
     <w:lsdException w:name="Normal" w:uiPriority="0" w:qFormat="1"/>
     <w:lsdException w:name="heading 1" w:uiPriority="9" w:qFormat="1"/>
     <w:lsdException w:name="heading 2" w:semiHidden="1" w:uiPriority="9" w:unhideWhenUsed="1" w:qFormat="1"/>
@@ -5049,6 +5215,7 @@
     <w:lsdException w:name="HTML Sample" w:semiHidden="1" w:unhideWhenUsed="1"/>
     <w:lsdException w:name="HTML Typewriter" w:semiHidden="1" w:unhideWhenUsed="1"/>
     <w:lsdException w:name="HTML Variable" w:semiHidden="1" w:unhideWhenUsed="1"/>
+    <w:lsdException w:name="Normal Table" w:semiHidden="1" w:unhideWhenUsed="1"/>
     <w:lsdException w:name="annotation subject" w:semiHidden="1" w:unhideWhenUsed="1"/>
     <w:lsdException w:name="No List" w:semiHidden="1" w:unhideWhenUsed="1"/>
     <w:lsdException w:name="Outline List 1" w:semiHidden="1" w:unhideWhenUsed="1"/>
@@ -5094,9 +5261,11 @@
     <w:lsdException w:name="Table Subtle 1" w:semiHidden="1" w:unhideWhenUsed="1"/>
     <w:lsdException w:name="Table Subtle 2" w:semiHidden="1" w:unhideWhenUsed="1"/>
     <w:lsdException w:name="Table Web 1" w:semiHidden="1" w:unhideWhenUsed="1"/>
+    <w:lsdException w:name="Table Web 2" w:semiHidden="1" w:unhideWhenUsed="1"/>
     <w:lsdException w:name="Table Web 3" w:semiHidden="1" w:unhideWhenUsed="1"/>
     <w:lsdException w:name="Balloon Text" w:semiHidden="1" w:unhideWhenUsed="1"/>
     <w:lsdException w:name="Table Grid" w:uiPriority="39"/>
+    <w:lsdException w:name="Table Theme" w:semiHidden="1" w:unhideWhenUsed="1"/>
     <w:lsdException w:name="Placeholder Text" w:semiHidden="1"/>
     <w:lsdException w:name="No Spacing" w:uiPriority="1" w:qFormat="1"/>
     <w:lsdException w:name="Light Shading" w:uiPriority="60"/>
@@ -5316,8 +5485,6 @@
     <w:lsdException w:name="Smart Hyperlink" w:semiHidden="1" w:unhideWhenUsed="1"/>
     <w:lsdException w:name="Hashtag" w:semiHidden="1" w:unhideWhenUsed="1"/>
     <w:lsdException w:name="Unresolved Mention" w:semiHidden="1" w:unhideWhenUsed="1"/>
-    <w:lsdException w:name="Smart Link" w:semiHidden="1" w:unhideWhenUsed="1"/>
-    <w:lsdException w:name="Smart Link Error" w:semiHidden="1" w:unhideWhenUsed="1"/>
   </w:latentStyles>
   <w:style w:type="paragraph" w:default="1" w:styleId="Normal">
     <w:name w:val="Normal"/>

</xml_diff>

<commit_message>
latent period v prev ltbi
</commit_message>
<xml_diff>
--- a/manuscript/draft.docx
+++ b/manuscript/draft.docx
@@ -343,7 +343,27 @@
         <w:rPr>
           <w:rFonts w:ascii="Arial" w:hAnsi="Arial" w:cs="Arial"/>
         </w:rPr>
-        <w:t xml:space="preserve">. Instead, heterogeneities in infection and transmission by sex alone or combined with sex-assortativity can lead to realistic levels of male-bias observed globally. While individual infection and transmission affect who gets infected, how many infections and overall epidemic dynamics were mostly unchanged by the presence of these sex-specific differences.  </w:t>
+        <w:t xml:space="preserve">. </w:t>
+      </w:r>
+      <w:commentRangeStart w:id="2"/>
+      <w:r>
+        <w:rPr>
+          <w:rFonts w:ascii="Arial" w:hAnsi="Arial" w:cs="Arial"/>
+        </w:rPr>
+        <w:t>Instead</w:t>
+      </w:r>
+      <w:commentRangeEnd w:id="2"/>
+      <w:r>
+        <w:rPr>
+          <w:rStyle w:val="CommentReference"/>
+        </w:rPr>
+        <w:commentReference w:id="2"/>
+      </w:r>
+      <w:r>
+        <w:rPr>
+          <w:rFonts w:ascii="Arial" w:hAnsi="Arial" w:cs="Arial"/>
+        </w:rPr>
+        <w:t xml:space="preserve">, heterogeneities in infection and transmission by sex alone or combined with sex-assortativity can lead to realistic levels of male-bias observed globally. While individual infection and transmission affect who gets infected, how many infections and overall epidemic dynamics were mostly unchanged by the presence of these sex-specific differences.  </w:t>
       </w:r>
     </w:p>
     <w:p>
@@ -719,8 +739,6 @@
         </w:rPr>
         <w:t xml:space="preserve"> of generating synthetic social networks for TB transmission experiments. </w:t>
       </w:r>
-      <w:bookmarkStart w:id="2" w:name="_GoBack"/>
-      <w:bookmarkEnd w:id="2"/>
     </w:p>
     <w:p>
       <w:pPr>
@@ -2238,21 +2256,7 @@
         <w:rPr>
           <w:rFonts w:ascii="Arial" w:eastAsiaTheme="minorEastAsia" w:hAnsi="Arial" w:cs="Arial"/>
         </w:rPr>
-        <w:t>, median male-b</w:t>
-      </w:r>
-      <w:proofErr w:type="spellStart"/>
-      <w:r>
-        <w:rPr>
-          <w:rFonts w:ascii="Arial" w:eastAsiaTheme="minorEastAsia" w:hAnsi="Arial" w:cs="Arial"/>
-        </w:rPr>
-        <w:t>ias</w:t>
-      </w:r>
-      <w:proofErr w:type="spellEnd"/>
-      <w:r>
-        <w:rPr>
-          <w:rFonts w:ascii="Arial" w:eastAsiaTheme="minorEastAsia" w:hAnsi="Arial" w:cs="Arial"/>
-        </w:rPr>
-        <w:t xml:space="preserve"> was 1.7 when males were </w:t>
+        <w:t xml:space="preserve">, median male-bias was 1.7 when males were </w:t>
       </w:r>
       <w:r>
         <w:rPr>
@@ -2976,21 +2980,7 @@
         <w:rPr>
           <w:rFonts w:ascii="Arial" w:eastAsiaTheme="minorEastAsia" w:hAnsi="Arial" w:cs="Arial"/>
         </w:rPr>
-        <w:t>, assortativity increased total outbreak size. This was more pronounced in SIR simu</w:t>
-      </w:r>
-      <w:proofErr w:type="spellStart"/>
-      <w:r>
-        <w:rPr>
-          <w:rFonts w:ascii="Arial" w:eastAsiaTheme="minorEastAsia" w:hAnsi="Arial" w:cs="Arial"/>
-        </w:rPr>
-        <w:t>lations</w:t>
-      </w:r>
-      <w:proofErr w:type="spellEnd"/>
-      <w:r>
-        <w:rPr>
-          <w:rFonts w:ascii="Arial" w:eastAsiaTheme="minorEastAsia" w:hAnsi="Arial" w:cs="Arial"/>
-        </w:rPr>
-        <w:t xml:space="preserve"> than SLIR simulations.  </w:t>
+        <w:t xml:space="preserve">, assortativity increased total outbreak size. This was more pronounced in SIR simulations than SLIR simulations.  </w:t>
       </w:r>
     </w:p>
     <w:p>
@@ -3530,7 +3520,7 @@
               </w:rPr>
               <w:t xml:space="preserve">model </w:t>
             </w:r>
-            <w:commentRangeStart w:id="3"/>
+            <w:commentRangeStart w:id="4"/>
             <w:r>
               <w:rPr>
                 <w:rFonts w:ascii="Arial" w:hAnsi="Arial" w:cs="Arial"/>
@@ -3549,12 +3539,12 @@
               </w:rPr>
               <w:t xml:space="preserve"> </w:t>
             </w:r>
-            <w:commentRangeEnd w:id="3"/>
+            <w:commentRangeEnd w:id="4"/>
             <w:r>
               <w:rPr>
                 <w:rStyle w:val="CommentReference"/>
               </w:rPr>
-              <w:commentReference w:id="3"/>
+              <w:commentReference w:id="4"/>
             </w:r>
             <w:r>
               <w:rPr>
@@ -3644,7 +3634,7 @@
               </w:rPr>
               <w:t xml:space="preserve"> et al. (2017) which used a network generator (</w:t>
             </w:r>
-            <w:commentRangeStart w:id="4"/>
+            <w:commentRangeStart w:id="5"/>
             <w:proofErr w:type="spellStart"/>
             <w:r>
               <w:rPr>
@@ -3659,12 +3649,12 @@
               </w:rPr>
               <w:t xml:space="preserve"> </w:t>
             </w:r>
-            <w:commentRangeEnd w:id="4"/>
+            <w:commentRangeEnd w:id="5"/>
             <w:r>
               <w:rPr>
                 <w:rStyle w:val="CommentReference"/>
               </w:rPr>
-              <w:commentReference w:id="4"/>
+              <w:commentReference w:id="5"/>
             </w:r>
             <w:r>
               <w:rPr>
@@ -3754,19 +3744,19 @@
               </w:rPr>
               <w:t xml:space="preserve"> (or report both respondent and contact sex in social mixing </w:t>
             </w:r>
-            <w:commentRangeStart w:id="5"/>
+            <w:commentRangeStart w:id="6"/>
             <w:r>
               <w:rPr>
                 <w:rFonts w:ascii="Arial" w:hAnsi="Arial" w:cs="Arial"/>
               </w:rPr>
               <w:t>surveys</w:t>
             </w:r>
-            <w:commentRangeEnd w:id="5"/>
+            <w:commentRangeEnd w:id="6"/>
             <w:r>
               <w:rPr>
                 <w:rStyle w:val="CommentReference"/>
               </w:rPr>
-              <w:commentReference w:id="5"/>
+              <w:commentReference w:id="6"/>
             </w:r>
             <w:r>
               <w:rPr>
@@ -3846,19 +3836,19 @@
               </w:rPr>
               <w:t xml:space="preserve"> A similar proportion of within-sex contacts was found in </w:t>
             </w:r>
-            <w:commentRangeStart w:id="6"/>
+            <w:commentRangeStart w:id="7"/>
             <w:r>
               <w:rPr>
                 <w:rFonts w:ascii="Arial" w:hAnsi="Arial" w:cs="Arial"/>
               </w:rPr>
               <w:t xml:space="preserve">South </w:t>
             </w:r>
-            <w:commentRangeEnd w:id="6"/>
+            <w:commentRangeEnd w:id="7"/>
             <w:r>
               <w:rPr>
                 <w:rStyle w:val="CommentReference"/>
               </w:rPr>
-              <w:commentReference w:id="6"/>
+              <w:commentReference w:id="7"/>
             </w:r>
             <w:r>
               <w:rPr>
@@ -3984,19 +3974,19 @@
                 <w:rFonts w:ascii="Arial" w:hAnsi="Arial" w:cs="Arial"/>
               </w:rPr>
             </w:pPr>
-            <w:commentRangeStart w:id="7"/>
+            <w:commentRangeStart w:id="8"/>
             <w:r>
               <w:rPr>
                 <w:rFonts w:ascii="Arial" w:hAnsi="Arial" w:cs="Arial"/>
               </w:rPr>
               <w:t xml:space="preserve">Model </w:t>
             </w:r>
-            <w:commentRangeEnd w:id="7"/>
+            <w:commentRangeEnd w:id="8"/>
             <w:r>
               <w:rPr>
                 <w:rStyle w:val="CommentReference"/>
               </w:rPr>
-              <w:commentReference w:id="7"/>
+              <w:commentReference w:id="8"/>
             </w:r>
             <w:r>
               <w:rPr>
@@ -4303,7 +4293,7 @@
       </w:r>
     </w:p>
   </w:comment>
-  <w:comment w:id="3" w:author="Microsoft Office User" w:date="2019-10-01T11:52:00Z" w:initials="MOU">
+  <w:comment w:id="2" w:author="Microsoft Office User" w:date="2019-10-04T15:55:00Z" w:initials="MOU">
     <w:p>
       <w:pPr>
         <w:pStyle w:val="CommentText"/>
@@ -4314,6 +4304,29 @@
         </w:rPr>
         <w:annotationRef/>
       </w:r>
+      <w:proofErr w:type="spellStart"/>
+      <w:r>
+        <w:t>Assortativitiy</w:t>
+      </w:r>
+      <w:proofErr w:type="spellEnd"/>
+      <w:r>
+        <w:t>, or differences in behavior may play a secondary less important role</w:t>
+      </w:r>
+      <w:bookmarkStart w:id="3" w:name="_GoBack"/>
+      <w:bookmarkEnd w:id="3"/>
+    </w:p>
+  </w:comment>
+  <w:comment w:id="4" w:author="Microsoft Office User" w:date="2019-10-01T11:52:00Z" w:initials="MOU">
+    <w:p>
+      <w:pPr>
+        <w:pStyle w:val="CommentText"/>
+      </w:pPr>
+      <w:r>
+        <w:rPr>
+          <w:rStyle w:val="CommentReference"/>
+        </w:rPr>
+        <w:annotationRef/>
+      </w:r>
       <w:r>
         <w:t>Model structures were all v similar</w:t>
       </w:r>
@@ -4325,7 +4338,7 @@
       </w:r>
     </w:p>
   </w:comment>
-  <w:comment w:id="4" w:author="Microsoft Office User" w:date="2019-10-01T11:36:00Z" w:initials="MOU">
+  <w:comment w:id="5" w:author="Microsoft Office User" w:date="2019-10-01T11:36:00Z" w:initials="MOU">
     <w:p>
       <w:pPr>
         <w:pStyle w:val="CommentText"/>
@@ -4344,7 +4357,7 @@
       </w:r>
     </w:p>
   </w:comment>
-  <w:comment w:id="5" w:author="Microsoft Office User" w:date="2019-10-01T13:58:00Z" w:initials="MOU">
+  <w:comment w:id="6" w:author="Microsoft Office User" w:date="2019-10-01T13:58:00Z" w:initials="MOU">
     <w:p>
       <w:pPr>
         <w:pStyle w:val="CommentText"/>
@@ -4360,7 +4373,7 @@
       </w:r>
     </w:p>
   </w:comment>
-  <w:comment w:id="6" w:author="Microsoft Office User" w:date="2019-10-01T13:16:00Z" w:initials="MOU">
+  <w:comment w:id="7" w:author="Microsoft Office User" w:date="2019-10-01T13:16:00Z" w:initials="MOU">
     <w:p>
       <w:pPr>
         <w:pStyle w:val="CommentText"/>
@@ -4376,7 +4389,7 @@
       </w:r>
     </w:p>
   </w:comment>
-  <w:comment w:id="7" w:author="Microsoft Office User" w:date="2019-10-01T14:30:00Z" w:initials="MOU">
+  <w:comment w:id="8" w:author="Microsoft Office User" w:date="2019-10-01T14:30:00Z" w:initials="MOU">
     <w:p>
       <w:pPr>
         <w:pStyle w:val="CommentText"/>
@@ -4408,6 +4421,7 @@
 <w15:commentsEx xmlns:wpc="http://schemas.microsoft.com/office/word/2010/wordprocessingCanvas" xmlns:cx="http://schemas.microsoft.com/office/drawing/2014/chartex" xmlns:cx1="http://schemas.microsoft.com/office/drawing/2015/9/8/chartex" xmlns:cx2="http://schemas.microsoft.com/office/drawing/2015/10/21/chartex" xmlns:cx3="http://schemas.microsoft.com/office/drawing/2016/5/9/chartex" xmlns:cx4="http://schemas.microsoft.com/office/drawing/2016/5/10/chartex" xmlns:cx5="http://schemas.microsoft.com/office/drawing/2016/5/11/chartex" xmlns:cx6="http://schemas.microsoft.com/office/drawing/2016/5/12/chartex" xmlns:cx7="http://schemas.microsoft.com/office/drawing/2016/5/13/chartex" xmlns:cx8="http://schemas.microsoft.com/office/drawing/2016/5/14/chartex" xmlns:mc="http://schemas.openxmlformats.org/markup-compatibility/2006" xmlns:aink="http://schemas.microsoft.com/office/drawing/2016/ink" xmlns:am3d="http://schemas.microsoft.com/office/drawing/2017/model3d" xmlns:o="urn:schemas-microsoft-com:office:office" xmlns:r="http://schemas.openxmlformats.org/officeDocument/2006/relationships" xmlns:m="http://schemas.openxmlformats.org/officeDocument/2006/math" xmlns:v="urn:schemas-microsoft-com:vml" xmlns:wp14="http://schemas.microsoft.com/office/word/2010/wordprocessingDrawing" xmlns:wp="http://schemas.openxmlformats.org/drawingml/2006/wordprocessingDrawing" xmlns:w10="urn:schemas-microsoft-com:office:word" xmlns:w="http://schemas.openxmlformats.org/wordprocessingml/2006/main" xmlns:w14="http://schemas.microsoft.com/office/word/2010/wordml" xmlns:w15="http://schemas.microsoft.com/office/word/2012/wordml" xmlns:w16cid="http://schemas.microsoft.com/office/word/2016/wordml/cid" xmlns:w16se="http://schemas.microsoft.com/office/word/2015/wordml/symex" xmlns:wpg="http://schemas.microsoft.com/office/word/2010/wordprocessingGroup" xmlns:wpi="http://schemas.microsoft.com/office/word/2010/wordprocessingInk" xmlns:wne="http://schemas.microsoft.com/office/word/2006/wordml" xmlns:wps="http://schemas.microsoft.com/office/word/2010/wordprocessingShape" mc:Ignorable="w14 w15 w16se w16cid wp14">
   <w15:commentEx w15:paraId="584B7E7F" w15:done="0"/>
   <w15:commentEx w15:paraId="7D1E6A25" w15:done="0"/>
+  <w15:commentEx w15:paraId="01AB11A8" w15:done="0"/>
   <w15:commentEx w15:paraId="6BEE81A1" w15:done="0"/>
   <w15:commentEx w15:paraId="5C71224D" w15:done="0"/>
   <w15:commentEx w15:paraId="6B2149D2" w15:done="0"/>
@@ -4420,6 +4434,7 @@
 <w16cid:commentsIds xmlns:wpc="http://schemas.microsoft.com/office/word/2010/wordprocessingCanvas" xmlns:cx="http://schemas.microsoft.com/office/drawing/2014/chartex" xmlns:cx1="http://schemas.microsoft.com/office/drawing/2015/9/8/chartex" xmlns:cx2="http://schemas.microsoft.com/office/drawing/2015/10/21/chartex" xmlns:cx3="http://schemas.microsoft.com/office/drawing/2016/5/9/chartex" xmlns:cx4="http://schemas.microsoft.com/office/drawing/2016/5/10/chartex" xmlns:cx5="http://schemas.microsoft.com/office/drawing/2016/5/11/chartex" xmlns:cx6="http://schemas.microsoft.com/office/drawing/2016/5/12/chartex" xmlns:cx7="http://schemas.microsoft.com/office/drawing/2016/5/13/chartex" xmlns:cx8="http://schemas.microsoft.com/office/drawing/2016/5/14/chartex" xmlns:mc="http://schemas.openxmlformats.org/markup-compatibility/2006" xmlns:aink="http://schemas.microsoft.com/office/drawing/2016/ink" xmlns:am3d="http://schemas.microsoft.com/office/drawing/2017/model3d" xmlns:o="urn:schemas-microsoft-com:office:office" xmlns:r="http://schemas.openxmlformats.org/officeDocument/2006/relationships" xmlns:m="http://schemas.openxmlformats.org/officeDocument/2006/math" xmlns:v="urn:schemas-microsoft-com:vml" xmlns:wp14="http://schemas.microsoft.com/office/word/2010/wordprocessingDrawing" xmlns:wp="http://schemas.openxmlformats.org/drawingml/2006/wordprocessingDrawing" xmlns:w10="urn:schemas-microsoft-com:office:word" xmlns:w="http://schemas.openxmlformats.org/wordprocessingml/2006/main" xmlns:w14="http://schemas.microsoft.com/office/word/2010/wordml" xmlns:w15="http://schemas.microsoft.com/office/word/2012/wordml" xmlns:w16cid="http://schemas.microsoft.com/office/word/2016/wordml/cid" xmlns:w16se="http://schemas.microsoft.com/office/word/2015/wordml/symex" xmlns:wpg="http://schemas.microsoft.com/office/word/2010/wordprocessingGroup" xmlns:wpi="http://schemas.microsoft.com/office/word/2010/wordprocessingInk" xmlns:wne="http://schemas.microsoft.com/office/word/2006/wordml" xmlns:wps="http://schemas.microsoft.com/office/word/2010/wordprocessingShape" mc:Ignorable="w14 w15 w16se w16cid wp14">
   <w16cid:commentId w16cid:paraId="584B7E7F" w16cid:durableId="21374196"/>
   <w16cid:commentId w16cid:paraId="7D1E6A25" w16cid:durableId="21386B4F"/>
+  <w16cid:commentId w16cid:paraId="01AB11A8" w16cid:durableId="2141E9DE"/>
   <w16cid:commentId w16cid:paraId="6BEE81A1" w16cid:durableId="213DBC98"/>
   <w16cid:commentId w16cid:paraId="5C71224D" w16cid:durableId="213DB8D2"/>
   <w16cid:commentId w16cid:paraId="6B2149D2" w16cid:durableId="213DDA1D"/>

</xml_diff>